<commit_message>
license added; manual update
</commit_message>
<xml_diff>
--- a/docs/说明书.docx
+++ b/docs/说明书.docx
@@ -38,6 +38,100 @@
         </w:rPr>
         <w:t>操作流程</w:t>
       </w:r>
+    </w:p>
+    <w:p>
+      <w:pPr>
+        <w:pStyle w:val="a3"/>
+        <w:numPr>
+          <w:ilvl w:val="0"/>
+          <w:numId w:val="2"/>
+        </w:numPr>
+        <w:ind w:firstLineChars="0"/>
+        <w:rPr>
+          <w:sz w:val="21"/>
+        </w:rPr>
+      </w:pPr>
+      <w:r>
+        <w:rPr>
+          <w:rFonts w:hint="eastAsia"/>
+          <w:sz w:val="21"/>
+        </w:rPr>
+        <w:t>启动</w:t>
+      </w:r>
+    </w:p>
+    <w:p>
+      <w:pPr>
+        <w:pStyle w:val="a3"/>
+        <w:ind w:left="840" w:firstLineChars="0" w:firstLine="0"/>
+        <w:rPr>
+          <w:rFonts w:hint="eastAsia"/>
+          <w:sz w:val="21"/>
+        </w:rPr>
+      </w:pPr>
+      <w:r>
+        <w:rPr>
+          <w:rFonts w:hint="eastAsia"/>
+          <w:sz w:val="21"/>
+        </w:rPr>
+        <w:t>为了最大程度简化用户使用，免去用户配置</w:t>
+      </w:r>
+      <w:r>
+        <w:rPr>
+          <w:rFonts w:hint="eastAsia"/>
+          <w:sz w:val="21"/>
+        </w:rPr>
+        <w:t>JRE</w:t>
+      </w:r>
+      <w:r>
+        <w:rPr>
+          <w:rFonts w:hint="eastAsia"/>
+          <w:sz w:val="21"/>
+        </w:rPr>
+        <w:t>、输入命令行等操作，同时去除对于特定</w:t>
+      </w:r>
+      <w:r>
+        <w:rPr>
+          <w:rFonts w:hint="eastAsia"/>
+          <w:sz w:val="21"/>
+        </w:rPr>
+        <w:t>JRE</w:t>
+      </w:r>
+      <w:r>
+        <w:rPr>
+          <w:rFonts w:hint="eastAsia"/>
+          <w:sz w:val="21"/>
+        </w:rPr>
+        <w:t>版本的依赖性，本项目对客户端进行了免安装打包（具体方式在设计说明书中说明）。</w:t>
+      </w:r>
+      <w:r>
+        <w:rPr>
+          <w:rFonts w:hint="eastAsia"/>
+          <w:sz w:val="21"/>
+        </w:rPr>
+        <w:t>只需要进入分发的“网络学堂”文件夹，双击目录下的“网络学堂</w:t>
+      </w:r>
+      <w:r>
+        <w:rPr>
+          <w:rFonts w:hint="eastAsia"/>
+          <w:sz w:val="21"/>
+        </w:rPr>
+        <w:t>.</w:t>
+      </w:r>
+      <w:r>
+        <w:rPr>
+          <w:sz w:val="21"/>
+        </w:rPr>
+        <w:t>exe</w:t>
+      </w:r>
+      <w:r>
+        <w:rPr>
+          <w:rFonts w:hint="eastAsia"/>
+          <w:sz w:val="21"/>
+        </w:rPr>
+        <w:t>”即可启动。</w:t>
+      </w:r>
+      <w:bookmarkStart w:id="0" w:name="_GoBack"/>
+      <w:bookmarkEnd w:id="0"/>
     </w:p>
     <w:p>
       <w:pPr>
@@ -2297,16 +2391,7 @@
           <w:rFonts w:hint="eastAsia"/>
           <w:sz w:val="21"/>
         </w:rPr>
-        <w:t>点击右上角手机图标，可以打开提醒管理界面，如下图</w:t>
-      </w:r>
-      <w:bookmarkStart w:id="0" w:name="_GoBack"/>
-      <w:bookmarkEnd w:id="0"/>
-      <w:r>
-        <w:rPr>
-          <w:rFonts w:hint="eastAsia"/>
-          <w:sz w:val="21"/>
-        </w:rPr>
-        <w:t>，可以查看并取消</w:t>
+        <w:t>点击右上角手机图标，可以打开提醒管理界面，如下图，可以查看并取消</w:t>
       </w:r>
       <w:r>
         <w:rPr>
@@ -2690,9 +2775,8 @@
   <w:abstractNum w:abstractNumId="0" w15:restartNumberingAfterBreak="0">
     <w:nsid w:val="52FD03FD"/>
     <w:multiLevelType w:val="hybridMultilevel"/>
-    <w:tmpl w:val="9C5610F4"/>
+    <w:tmpl w:val="EE3068E8"/>
     <w:lvl w:ilvl="0" w:tplc="0409000F">
-      <w:start w:val="1"/>
       <w:numFmt w:val="decimal"/>
       <w:lvlText w:val="%1."/>
       <w:lvlJc w:val="left"/>
@@ -2786,7 +2870,7 @@
         <w:ind w:left="420" w:hanging="420"/>
       </w:pPr>
     </w:lvl>
-    <w:lvl w:ilvl="1" w:tplc="04090019" w:tentative="1">
+    <w:lvl w:ilvl="1" w:tplc="04090019">
       <w:start w:val="1"/>
       <w:numFmt w:val="lowerLetter"/>
       <w:lvlText w:val="%2)"/>
@@ -3077,6 +3161,7 @@
     <w:lsdException w:name="HTML Sample" w:semiHidden="1" w:unhideWhenUsed="1"/>
     <w:lsdException w:name="HTML Typewriter" w:semiHidden="1" w:unhideWhenUsed="1"/>
     <w:lsdException w:name="HTML Variable" w:semiHidden="1" w:unhideWhenUsed="1"/>
+    <w:lsdException w:name="Normal Table" w:semiHidden="1" w:unhideWhenUsed="1"/>
     <w:lsdException w:name="annotation subject" w:semiHidden="1" w:unhideWhenUsed="1"/>
     <w:lsdException w:name="No List" w:semiHidden="1" w:unhideWhenUsed="1"/>
     <w:lsdException w:name="Outline List 1" w:semiHidden="1" w:unhideWhenUsed="1"/>
@@ -3120,8 +3205,10 @@
     <w:lsdException w:name="Table Elegant" w:semiHidden="1" w:unhideWhenUsed="1"/>
     <w:lsdException w:name="Table Professional" w:semiHidden="1" w:unhideWhenUsed="1"/>
     <w:lsdException w:name="Table Subtle 1" w:semiHidden="1" w:unhideWhenUsed="1"/>
+    <w:lsdException w:name="Table Subtle 2" w:semiHidden="1" w:unhideWhenUsed="1"/>
     <w:lsdException w:name="Table Web 1" w:semiHidden="1" w:unhideWhenUsed="1"/>
     <w:lsdException w:name="Table Web 2" w:semiHidden="1" w:unhideWhenUsed="1"/>
+    <w:lsdException w:name="Table Web 3" w:semiHidden="1" w:unhideWhenUsed="1"/>
     <w:lsdException w:name="Balloon Text" w:semiHidden="1" w:unhideWhenUsed="1"/>
     <w:lsdException w:name="Table Grid" w:uiPriority="39"/>
     <w:lsdException w:name="Table Theme" w:semiHidden="1" w:unhideWhenUsed="1"/>

</xml_diff>